<commit_message>
Created .md file for Design document - Opt to Register
</commit_message>
<xml_diff>
--- a/design/registration/registration-optToRegister.docx
+++ b/design/registration/registration-optToRegister.docx
@@ -2168,8 +2168,6 @@
         </w:rPr>
         <w:t xml:space="preserve"> </w:t>
       </w:r>
-      <w:bookmarkStart w:id="62" w:name="_GoBack"/>
-      <w:bookmarkEnd w:id="62"/>
     </w:p>
     <w:p>
       <w:pPr>
@@ -2237,7 +2235,7 @@
         <w:tblW w:w="0" w:type="auto"/>
         <w:tblInd w:w="2875" w:type="dxa"/>
         <w:tblLook w:val="04A0" w:firstRow="1" w:lastRow="0" w:firstColumn="1" w:lastColumn="0" w:noHBand="0" w:noVBand="1"/>
-        <w:tblPrChange w:id="63" w:author="Omsaieswar Mulakaluri" w:date="2018-10-08T14:14:00Z">
+        <w:tblPrChange w:id="62" w:author="Omsaieswar Mulakaluri" w:date="2018-10-08T14:14:00Z">
           <w:tblPr>
             <w:tblStyle w:val="TableGrid"/>
             <w:tblW w:w="0" w:type="auto"/>
@@ -2249,7 +2247,7 @@
       <w:tblGrid>
         <w:gridCol w:w="1530"/>
         <w:gridCol w:w="3150"/>
-        <w:tblGridChange w:id="64">
+        <w:tblGridChange w:id="63">
           <w:tblGrid>
             <w:gridCol w:w="1530"/>
             <w:gridCol w:w="3150"/>
@@ -2260,7 +2258,7 @@
         <w:tc>
           <w:tcPr>
             <w:tcW w:w="1530" w:type="dxa"/>
-            <w:tcPrChange w:id="65" w:author="Omsaieswar Mulakaluri" w:date="2018-10-08T14:14:00Z">
+            <w:tcPrChange w:id="64" w:author="Omsaieswar Mulakaluri" w:date="2018-10-08T14:14:00Z">
               <w:tcPr>
                 <w:tcW w:w="1530" w:type="dxa"/>
               </w:tcPr>
@@ -2278,7 +2276,7 @@
         <w:tc>
           <w:tcPr>
             <w:tcW w:w="3150" w:type="dxa"/>
-            <w:tcPrChange w:id="66" w:author="Omsaieswar Mulakaluri" w:date="2018-10-08T14:14:00Z">
+            <w:tcPrChange w:id="65" w:author="Omsaieswar Mulakaluri" w:date="2018-10-08T14:14:00Z">
               <w:tcPr>
                 <w:tcW w:w="3150" w:type="dxa"/>
               </w:tcPr>
@@ -2295,7 +2293,7 @@
         <w:tc>
           <w:tcPr>
             <w:tcW w:w="1530" w:type="dxa"/>
-            <w:tcPrChange w:id="67" w:author="Omsaieswar Mulakaluri" w:date="2018-10-08T14:14:00Z">
+            <w:tcPrChange w:id="66" w:author="Omsaieswar Mulakaluri" w:date="2018-10-08T14:14:00Z">
               <w:tcPr>
                 <w:tcW w:w="1530" w:type="dxa"/>
               </w:tcPr>
@@ -2313,7 +2311,7 @@
         <w:tc>
           <w:tcPr>
             <w:tcW w:w="3150" w:type="dxa"/>
-            <w:tcPrChange w:id="68" w:author="Omsaieswar Mulakaluri" w:date="2018-10-08T14:14:00Z">
+            <w:tcPrChange w:id="67" w:author="Omsaieswar Mulakaluri" w:date="2018-10-08T14:14:00Z">
               <w:tcPr>
                 <w:tcW w:w="3150" w:type="dxa"/>
               </w:tcPr>
@@ -2330,7 +2328,7 @@
         <w:tc>
           <w:tcPr>
             <w:tcW w:w="1530" w:type="dxa"/>
-            <w:tcPrChange w:id="69" w:author="Omsaieswar Mulakaluri" w:date="2018-10-08T14:14:00Z">
+            <w:tcPrChange w:id="68" w:author="Omsaieswar Mulakaluri" w:date="2018-10-08T14:14:00Z">
               <w:tcPr>
                 <w:tcW w:w="1530" w:type="dxa"/>
               </w:tcPr>
@@ -2348,7 +2346,7 @@
         <w:tc>
           <w:tcPr>
             <w:tcW w:w="3150" w:type="dxa"/>
-            <w:tcPrChange w:id="70" w:author="Omsaieswar Mulakaluri" w:date="2018-10-08T14:14:00Z">
+            <w:tcPrChange w:id="69" w:author="Omsaieswar Mulakaluri" w:date="2018-10-08T14:14:00Z">
               <w:tcPr>
                 <w:tcW w:w="3150" w:type="dxa"/>
               </w:tcPr>
@@ -2365,7 +2363,7 @@
         <w:tc>
           <w:tcPr>
             <w:tcW w:w="1530" w:type="dxa"/>
-            <w:tcPrChange w:id="71" w:author="Omsaieswar Mulakaluri" w:date="2018-10-08T14:14:00Z">
+            <w:tcPrChange w:id="70" w:author="Omsaieswar Mulakaluri" w:date="2018-10-08T14:14:00Z">
               <w:tcPr>
                 <w:tcW w:w="1530" w:type="dxa"/>
               </w:tcPr>
@@ -2383,7 +2381,7 @@
         <w:tc>
           <w:tcPr>
             <w:tcW w:w="3150" w:type="dxa"/>
-            <w:tcPrChange w:id="72" w:author="Omsaieswar Mulakaluri" w:date="2018-10-08T14:14:00Z">
+            <w:tcPrChange w:id="71" w:author="Omsaieswar Mulakaluri" w:date="2018-10-08T14:14:00Z">
               <w:tcPr>
                 <w:tcW w:w="3150" w:type="dxa"/>
               </w:tcPr>
@@ -2408,7 +2406,7 @@
     <w:p>
       <w:pPr>
         <w:rPr>
-          <w:del w:id="73" w:author="Gayathri Sivakumaran" w:date="2018-10-08T16:30:00Z"/>
+          <w:del w:id="72" w:author="Gayathri Sivakumaran" w:date="2018-10-08T16:30:00Z"/>
           <w:sz w:val="28"/>
           <w:szCs w:val="28"/>
         </w:rPr>
@@ -2417,14 +2415,14 @@
     <w:p>
       <w:pPr>
         <w:rPr>
-          <w:ins w:id="74" w:author="Omsaieswar Mulakaluri" w:date="2018-10-08T14:15:00Z"/>
-          <w:del w:id="75" w:author="Gayathri Sivakumaran" w:date="2018-10-08T16:30:00Z"/>
+          <w:ins w:id="73" w:author="Omsaieswar Mulakaluri" w:date="2018-10-08T14:15:00Z"/>
+          <w:del w:id="74" w:author="Gayathri Sivakumaran" w:date="2018-10-08T16:30:00Z"/>
           <w:sz w:val="28"/>
           <w:szCs w:val="28"/>
         </w:rPr>
       </w:pPr>
-      <w:ins w:id="76" w:author="Omsaieswar Mulakaluri" w:date="2018-10-08T14:15:00Z">
-        <w:del w:id="77" w:author="Gayathri Sivakumaran" w:date="2018-10-08T16:30:00Z">
+      <w:ins w:id="75" w:author="Omsaieswar Mulakaluri" w:date="2018-10-08T14:15:00Z">
+        <w:del w:id="76" w:author="Gayathri Sivakumaran" w:date="2018-10-08T16:30:00Z">
           <w:r>
             <w:rPr>
               <w:sz w:val="28"/>
@@ -2460,7 +2458,7 @@
           <w:rPr>
             <w:rStyle w:val="Hyperlink"/>
           </w:rPr>
-          <w:t>https://github.com/mosip/mosip/tree/DEV/design/_images/_class_diagram/registration-optToRegistration-classDiagram.png</w:t>
+          <w:t>https://github.com/mosip/mosip/tree/DEV/design/registration/_images/_class_diagram/registration-optToRegistration-classDiagram.png</w:t>
         </w:r>
       </w:hyperlink>
     </w:p>
@@ -2468,7 +2466,7 @@
     <w:p>
       <w:pPr>
         <w:rPr>
-          <w:del w:id="78" w:author="Gayathri Sivakumaran" w:date="2018-10-08T16:30:00Z"/>
+          <w:del w:id="77" w:author="Gayathri Sivakumaran" w:date="2018-10-08T16:30:00Z"/>
         </w:rPr>
       </w:pPr>
       <w:r>
@@ -2507,7 +2505,23 @@
             <w:rStyle w:val="Hyperlink"/>
             <w:noProof/>
           </w:rPr>
-          <w:t>https://github.com/mosip/mosip/tree/DEV/design/_images/_sequence_diagram/registration-optToRegister-sequenceDiagram.png</w:t>
+          <w:t>https://github.com/mosip/mosip/tree/DEV/design</w:t>
+        </w:r>
+        <w:r>
+          <w:rPr>
+            <w:rStyle w:val="Hyperlink"/>
+            <w:noProof/>
+          </w:rPr>
+          <w:t>/registration/</w:t>
+        </w:r>
+        <w:bookmarkStart w:id="78" w:name="_GoBack"/>
+        <w:bookmarkEnd w:id="78"/>
+        <w:r>
+          <w:rPr>
+            <w:rStyle w:val="Hyperlink"/>
+            <w:noProof/>
+          </w:rPr>
+          <w:t>_images/_sequence_diagram/registration-optToRegister-sequenceDiagram.png</w:t>
         </w:r>
       </w:hyperlink>
     </w:p>
@@ -3300,7 +3314,6 @@
   <w:style w:type="character" w:default="1" w:styleId="DefaultParagraphFont">
     <w:name w:val="Default Paragraph Font"/>
     <w:uiPriority w:val="1"/>
-    <w:semiHidden/>
     <w:unhideWhenUsed/>
   </w:style>
   <w:style w:type="table" w:default="1" w:styleId="TableNormal">
@@ -3717,7 +3730,7 @@
 </file>
 
 <file path=customXml/itemProps1.xml><?xml version="1.0" encoding="utf-8"?>
-<ds:datastoreItem xmlns:ds="http://schemas.openxmlformats.org/officeDocument/2006/customXml" ds:itemID="{6E1BB561-8A04-4163-B5B0-CEBCB8AD5E7D}">
+<ds:datastoreItem xmlns:ds="http://schemas.openxmlformats.org/officeDocument/2006/customXml" ds:itemID="{10C29D31-2B9F-4986-BFFD-3A4FF0A12058}">
   <ds:schemaRefs>
     <ds:schemaRef ds:uri="http://schemas.openxmlformats.org/officeDocument/2006/bibliography"/>
   </ds:schemaRefs>

</xml_diff>

<commit_message>
Changes to .md file - opt to register
</commit_message>
<xml_diff>
--- a/design/registration/registration-optToRegister.docx
+++ b/design/registration/registration-optToRegister.docx
@@ -2458,7 +2458,7 @@
           <w:rPr>
             <w:rStyle w:val="Hyperlink"/>
           </w:rPr>
-          <w:t>https://github.com/mosip/mosip/tree/DEV/design/registration/_images/_class_diagram/registration-optToRegistration-classDiagram.png</w:t>
+          <w:t>https://github.com/mosip/mosip/blob/DEV/design/registration/_images/_class_diagram/registration-optToRegister-classDiagram.png</w:t>
         </w:r>
       </w:hyperlink>
     </w:p>
@@ -2499,31 +2499,15 @@
         </w:rPr>
         <w:t xml:space="preserve"> </w:t>
       </w:r>
-      <w:hyperlink r:id="rId9" w:history="1">
-        <w:r>
-          <w:rPr>
-            <w:rStyle w:val="Hyperlink"/>
-            <w:noProof/>
-          </w:rPr>
-          <w:t>https://github.com/mosip/mosip/tree/DEV/design</w:t>
-        </w:r>
-        <w:r>
-          <w:rPr>
-            <w:rStyle w:val="Hyperlink"/>
-            <w:noProof/>
-          </w:rPr>
-          <w:t>/registration/</w:t>
-        </w:r>
-        <w:bookmarkStart w:id="78" w:name="_GoBack"/>
-        <w:bookmarkEnd w:id="78"/>
-        <w:r>
-          <w:rPr>
-            <w:rStyle w:val="Hyperlink"/>
-            <w:noProof/>
-          </w:rPr>
-          <w:t>_images/_sequence_diagram/registration-optToRegister-sequenceDiagram.png</w:t>
-        </w:r>
-      </w:hyperlink>
+      <w:r>
+        <w:rPr>
+          <w:rStyle w:val="Hyperlink"/>
+          <w:noProof/>
+        </w:rPr>
+        <w:t>https://github.com/mosip/mosip/blob/DEV/design/registration/_images/_sequence_diagram/registration-optToRegister-sequenceDiagram.png</w:t>
+      </w:r>
+      <w:bookmarkStart w:id="78" w:name="_GoBack"/>
+      <w:bookmarkEnd w:id="78"/>
     </w:p>
     <w:p/>
     <w:sectPr>
@@ -3730,7 +3714,7 @@
 </file>
 
 <file path=customXml/itemProps1.xml><?xml version="1.0" encoding="utf-8"?>
-<ds:datastoreItem xmlns:ds="http://schemas.openxmlformats.org/officeDocument/2006/customXml" ds:itemID="{10C29D31-2B9F-4986-BFFD-3A4FF0A12058}">
+<ds:datastoreItem xmlns:ds="http://schemas.openxmlformats.org/officeDocument/2006/customXml" ds:itemID="{D73C47D7-29FF-4C81-8243-437B589F28F3}">
   <ds:schemaRefs>
     <ds:schemaRef ds:uri="http://schemas.openxmlformats.org/officeDocument/2006/bibliography"/>
   </ds:schemaRefs>

</xml_diff>